<commit_message>
made changes in few files
</commit_message>
<xml_diff>
--- a/resume/Gurpreet_Portfolio.docx
+++ b/resume/Gurpreet_Portfolio.docx
@@ -2276,433 +2276,24 @@
               </w:rPr>
               <w:t>MySQL</w:t>
             </w:r>
-          </w:p>
-        </w:tc>
-      </w:tr>
-      <w:tr>
-        <w:trPr>
-          <w:trHeight w:val="300"/>
-        </w:trPr>
-        <w:tc>
-          <w:tcPr>
-            <w:tcW w:w="2875" w:type="dxa"/>
-            <w:tcBorders>
-              <w:top w:val="nil"/>
-              <w:left w:val="single" w:sz="4" w:space="0" w:color="auto"/>
-              <w:bottom w:val="single" w:sz="4" w:space="0" w:color="auto"/>
-              <w:right w:val="single" w:sz="4" w:space="0" w:color="auto"/>
-            </w:tcBorders>
-            <w:shd w:val="clear" w:color="auto" w:fill="auto"/>
-            <w:vAlign w:val="center"/>
-            <w:hideMark/>
-          </w:tcPr>
-          <w:p>
-            <w:pPr>
-              <w:jc w:val="both"/>
+            <w:r>
               <w:rPr>
                 <w:rFonts w:ascii="Tahoma" w:hAnsi="Tahoma" w:cs="Tahoma"/>
                 <w:color w:val="000000"/>
                 <w:sz w:val="20"/>
                 <w:szCs w:val="20"/>
               </w:rPr>
-            </w:pPr>
-            <w:r>
-              <w:rPr>
-                <w:rFonts w:ascii="Tahoma" w:eastAsia="Symbol" w:hAnsi="Tahoma" w:cs="Tahoma"/>
+              <w:t xml:space="preserve">, Redis, Mongo, </w:t>
+            </w:r>
+            <w:proofErr w:type="spellStart"/>
+            <w:r>
+              <w:rPr>
+                <w:rFonts w:ascii="Tahoma" w:hAnsi="Tahoma" w:cs="Tahoma"/>
                 <w:color w:val="000000"/>
                 <w:sz w:val="20"/>
                 <w:szCs w:val="20"/>
               </w:rPr>
-              <w:t>Technologies</w:t>
-            </w:r>
-          </w:p>
-        </w:tc>
-        <w:tc>
-          <w:tcPr>
-            <w:tcW w:w="6660" w:type="dxa"/>
-            <w:tcBorders>
-              <w:top w:val="nil"/>
-              <w:left w:val="nil"/>
-              <w:bottom w:val="single" w:sz="4" w:space="0" w:color="auto"/>
-              <w:right w:val="single" w:sz="4" w:space="0" w:color="auto"/>
-            </w:tcBorders>
-            <w:shd w:val="clear" w:color="auto" w:fill="auto"/>
-            <w:vAlign w:val="center"/>
-            <w:hideMark/>
-          </w:tcPr>
-          <w:p>
-            <w:pPr>
-              <w:jc w:val="both"/>
-              <w:rPr>
-                <w:rFonts w:ascii="Tahoma" w:hAnsi="Tahoma" w:cs="Tahoma"/>
-                <w:color w:val="000000"/>
-                <w:sz w:val="20"/>
-                <w:szCs w:val="20"/>
-              </w:rPr>
-            </w:pPr>
-            <w:r>
-              <w:rPr>
-                <w:rFonts w:ascii="Tahoma" w:hAnsi="Tahoma" w:cs="Tahoma"/>
-                <w:color w:val="000000"/>
-                <w:sz w:val="20"/>
-                <w:szCs w:val="20"/>
-              </w:rPr>
-              <w:t>Google Maps</w:t>
-            </w:r>
-          </w:p>
-        </w:tc>
-      </w:tr>
-      <w:tr>
-        <w:trPr>
-          <w:trHeight w:val="300"/>
-        </w:trPr>
-        <w:tc>
-          <w:tcPr>
-            <w:tcW w:w="2875" w:type="dxa"/>
-            <w:tcBorders>
-              <w:top w:val="nil"/>
-              <w:left w:val="single" w:sz="4" w:space="0" w:color="auto"/>
-              <w:bottom w:val="single" w:sz="4" w:space="0" w:color="auto"/>
-              <w:right w:val="single" w:sz="4" w:space="0" w:color="auto"/>
-            </w:tcBorders>
-            <w:shd w:val="clear" w:color="auto" w:fill="auto"/>
-            <w:vAlign w:val="center"/>
-            <w:hideMark/>
-          </w:tcPr>
-          <w:p>
-            <w:pPr>
-              <w:jc w:val="both"/>
-              <w:rPr>
-                <w:rFonts w:ascii="Tahoma" w:hAnsi="Tahoma" w:cs="Tahoma"/>
-                <w:color w:val="000000"/>
-                <w:sz w:val="20"/>
-                <w:szCs w:val="20"/>
-              </w:rPr>
-            </w:pPr>
-            <w:r>
-              <w:rPr>
-                <w:rFonts w:ascii="Tahoma" w:eastAsia="Symbol" w:hAnsi="Tahoma" w:cs="Tahoma"/>
-                <w:color w:val="000000"/>
-                <w:sz w:val="20"/>
-                <w:szCs w:val="20"/>
-              </w:rPr>
-              <w:t>Scripting Languages</w:t>
-            </w:r>
-          </w:p>
-        </w:tc>
-        <w:tc>
-          <w:tcPr>
-            <w:tcW w:w="6660" w:type="dxa"/>
-            <w:tcBorders>
-              <w:top w:val="nil"/>
-              <w:left w:val="nil"/>
-              <w:bottom w:val="single" w:sz="4" w:space="0" w:color="auto"/>
-              <w:right w:val="single" w:sz="4" w:space="0" w:color="auto"/>
-            </w:tcBorders>
-            <w:shd w:val="clear" w:color="auto" w:fill="auto"/>
-            <w:vAlign w:val="center"/>
-            <w:hideMark/>
-          </w:tcPr>
-          <w:p>
-            <w:pPr>
-              <w:jc w:val="both"/>
-              <w:rPr>
-                <w:rFonts w:ascii="Tahoma" w:hAnsi="Tahoma" w:cs="Tahoma"/>
-                <w:color w:val="000000"/>
-                <w:sz w:val="20"/>
-                <w:szCs w:val="20"/>
-              </w:rPr>
-            </w:pPr>
-            <w:r>
-              <w:rPr>
-                <w:rFonts w:ascii="Tahoma" w:hAnsi="Tahoma" w:cs="Tahoma"/>
-                <w:color w:val="000000"/>
-                <w:sz w:val="20"/>
-                <w:szCs w:val="20"/>
-              </w:rPr>
-              <w:t xml:space="preserve">JavaScript, PHP, Html, </w:t>
-            </w:r>
-            <w:proofErr w:type="spellStart"/>
-            <w:proofErr w:type="gramStart"/>
-            <w:r>
-              <w:rPr>
-                <w:rFonts w:ascii="Tahoma" w:hAnsi="Tahoma" w:cs="Tahoma"/>
-                <w:color w:val="000000"/>
-                <w:sz w:val="20"/>
-                <w:szCs w:val="20"/>
-              </w:rPr>
-              <w:t>CSS,JQuery</w:t>
-            </w:r>
-            <w:proofErr w:type="spellEnd"/>
-            <w:proofErr w:type="gramEnd"/>
-            <w:r>
-              <w:rPr>
-                <w:rFonts w:ascii="Tahoma" w:hAnsi="Tahoma" w:cs="Tahoma"/>
-                <w:color w:val="000000"/>
-                <w:sz w:val="20"/>
-                <w:szCs w:val="20"/>
-              </w:rPr>
-              <w:t>, Python</w:t>
-            </w:r>
-            <w:r>
-              <w:rPr>
-                <w:rFonts w:ascii="Tahoma" w:hAnsi="Tahoma" w:cs="Tahoma"/>
-                <w:color w:val="000000"/>
-                <w:sz w:val="20"/>
-                <w:szCs w:val="20"/>
-              </w:rPr>
-              <w:t>, Angular</w:t>
-            </w:r>
-          </w:p>
-        </w:tc>
-      </w:tr>
-      <w:tr>
-        <w:trPr>
-          <w:trHeight w:val="300"/>
-        </w:trPr>
-        <w:tc>
-          <w:tcPr>
-            <w:tcW w:w="2875" w:type="dxa"/>
-            <w:tcBorders>
-              <w:top w:val="nil"/>
-              <w:left w:val="single" w:sz="4" w:space="0" w:color="auto"/>
-              <w:bottom w:val="single" w:sz="4" w:space="0" w:color="auto"/>
-              <w:right w:val="single" w:sz="4" w:space="0" w:color="auto"/>
-            </w:tcBorders>
-            <w:shd w:val="clear" w:color="auto" w:fill="auto"/>
-            <w:vAlign w:val="center"/>
-            <w:hideMark/>
-          </w:tcPr>
-          <w:p>
-            <w:pPr>
-              <w:jc w:val="both"/>
-              <w:rPr>
-                <w:rFonts w:ascii="Tahoma" w:hAnsi="Tahoma" w:cs="Tahoma"/>
-                <w:color w:val="000000"/>
-                <w:sz w:val="20"/>
-                <w:szCs w:val="20"/>
-              </w:rPr>
-            </w:pPr>
-            <w:r>
-              <w:rPr>
-                <w:rFonts w:ascii="Tahoma" w:eastAsia="Symbol" w:hAnsi="Tahoma" w:cs="Tahoma"/>
-                <w:color w:val="000000"/>
-                <w:sz w:val="20"/>
-                <w:szCs w:val="20"/>
-              </w:rPr>
-              <w:t>CRM’s</w:t>
-            </w:r>
-          </w:p>
-        </w:tc>
-        <w:tc>
-          <w:tcPr>
-            <w:tcW w:w="6660" w:type="dxa"/>
-            <w:tcBorders>
-              <w:top w:val="nil"/>
-              <w:left w:val="nil"/>
-              <w:bottom w:val="single" w:sz="4" w:space="0" w:color="auto"/>
-              <w:right w:val="single" w:sz="4" w:space="0" w:color="auto"/>
-            </w:tcBorders>
-            <w:shd w:val="clear" w:color="auto" w:fill="auto"/>
-            <w:vAlign w:val="center"/>
-            <w:hideMark/>
-          </w:tcPr>
-          <w:p>
-            <w:pPr>
-              <w:jc w:val="both"/>
-              <w:rPr>
-                <w:rFonts w:ascii="Tahoma" w:hAnsi="Tahoma" w:cs="Tahoma"/>
-                <w:color w:val="000000"/>
-                <w:sz w:val="20"/>
-                <w:szCs w:val="20"/>
-              </w:rPr>
-            </w:pPr>
-            <w:r>
-              <w:rPr>
-                <w:rFonts w:ascii="Tahoma" w:hAnsi="Tahoma" w:cs="Tahoma"/>
-                <w:color w:val="000000"/>
-                <w:sz w:val="20"/>
-                <w:szCs w:val="20"/>
-              </w:rPr>
-              <w:t>Oracle Service Cloud</w:t>
-            </w:r>
-          </w:p>
-        </w:tc>
-      </w:tr>
-      <w:tr>
-        <w:trPr>
-          <w:trHeight w:val="300"/>
-        </w:trPr>
-        <w:tc>
-          <w:tcPr>
-            <w:tcW w:w="2875" w:type="dxa"/>
-            <w:tcBorders>
-              <w:top w:val="nil"/>
-              <w:left w:val="single" w:sz="4" w:space="0" w:color="auto"/>
-              <w:bottom w:val="single" w:sz="4" w:space="0" w:color="auto"/>
-              <w:right w:val="single" w:sz="4" w:space="0" w:color="auto"/>
-            </w:tcBorders>
-            <w:shd w:val="clear" w:color="auto" w:fill="auto"/>
-            <w:vAlign w:val="center"/>
-            <w:hideMark/>
-          </w:tcPr>
-          <w:p>
-            <w:pPr>
-              <w:jc w:val="both"/>
-              <w:rPr>
-                <w:rFonts w:ascii="Tahoma" w:hAnsi="Tahoma" w:cs="Tahoma"/>
-                <w:color w:val="000000"/>
-                <w:sz w:val="20"/>
-                <w:szCs w:val="20"/>
-              </w:rPr>
-            </w:pPr>
-            <w:r>
-              <w:rPr>
-                <w:rFonts w:ascii="Tahoma" w:eastAsia="Symbol" w:hAnsi="Tahoma" w:cs="Tahoma"/>
-                <w:color w:val="000000"/>
-                <w:sz w:val="20"/>
-                <w:szCs w:val="20"/>
-              </w:rPr>
-              <w:t>IDE</w:t>
-            </w:r>
-          </w:p>
-        </w:tc>
-        <w:tc>
-          <w:tcPr>
-            <w:tcW w:w="6660" w:type="dxa"/>
-            <w:tcBorders>
-              <w:top w:val="nil"/>
-              <w:left w:val="nil"/>
-              <w:bottom w:val="single" w:sz="4" w:space="0" w:color="auto"/>
-              <w:right w:val="single" w:sz="4" w:space="0" w:color="auto"/>
-            </w:tcBorders>
-            <w:shd w:val="clear" w:color="auto" w:fill="auto"/>
-            <w:vAlign w:val="center"/>
-            <w:hideMark/>
-          </w:tcPr>
-          <w:p>
-            <w:pPr>
-              <w:jc w:val="both"/>
-              <w:rPr>
-                <w:rFonts w:ascii="Tahoma" w:hAnsi="Tahoma" w:cs="Tahoma"/>
-                <w:color w:val="000000"/>
-                <w:sz w:val="20"/>
-                <w:szCs w:val="20"/>
-              </w:rPr>
-            </w:pPr>
-            <w:r>
-              <w:rPr>
-                <w:rFonts w:ascii="Tahoma" w:hAnsi="Tahoma" w:cs="Tahoma"/>
-                <w:color w:val="000000"/>
-                <w:sz w:val="20"/>
-                <w:szCs w:val="20"/>
-              </w:rPr>
-              <w:t xml:space="preserve">Visual </w:t>
-            </w:r>
-            <w:proofErr w:type="spellStart"/>
-            <w:proofErr w:type="gramStart"/>
-            <w:r>
-              <w:rPr>
-                <w:rFonts w:ascii="Tahoma" w:hAnsi="Tahoma" w:cs="Tahoma"/>
-                <w:color w:val="000000"/>
-                <w:sz w:val="20"/>
-                <w:szCs w:val="20"/>
-              </w:rPr>
-              <w:t>Studio,Visual</w:t>
-            </w:r>
-            <w:proofErr w:type="spellEnd"/>
-            <w:proofErr w:type="gramEnd"/>
-            <w:r>
-              <w:rPr>
-                <w:rFonts w:ascii="Tahoma" w:hAnsi="Tahoma" w:cs="Tahoma"/>
-                <w:color w:val="000000"/>
-                <w:sz w:val="20"/>
-                <w:szCs w:val="20"/>
-              </w:rPr>
-              <w:t xml:space="preserve"> Code</w:t>
-            </w:r>
-          </w:p>
-        </w:tc>
-      </w:tr>
-      <w:tr>
-        <w:trPr>
-          <w:trHeight w:val="300"/>
-        </w:trPr>
-        <w:tc>
-          <w:tcPr>
-            <w:tcW w:w="2875" w:type="dxa"/>
-            <w:tcBorders>
-              <w:top w:val="nil"/>
-              <w:left w:val="single" w:sz="4" w:space="0" w:color="auto"/>
-              <w:bottom w:val="single" w:sz="4" w:space="0" w:color="auto"/>
-              <w:right w:val="single" w:sz="4" w:space="0" w:color="auto"/>
-            </w:tcBorders>
-            <w:shd w:val="clear" w:color="auto" w:fill="auto"/>
-            <w:vAlign w:val="center"/>
-            <w:hideMark/>
-          </w:tcPr>
-          <w:p>
-            <w:pPr>
-              <w:jc w:val="both"/>
-              <w:rPr>
-                <w:rFonts w:ascii="Tahoma" w:hAnsi="Tahoma" w:cs="Tahoma"/>
-                <w:color w:val="000000"/>
-                <w:sz w:val="20"/>
-                <w:szCs w:val="20"/>
-              </w:rPr>
-            </w:pPr>
-            <w:r>
-              <w:rPr>
-                <w:rFonts w:ascii="Tahoma" w:eastAsia="Symbol" w:hAnsi="Tahoma" w:cs="Tahoma"/>
-                <w:color w:val="000000"/>
-                <w:sz w:val="20"/>
-                <w:szCs w:val="20"/>
-              </w:rPr>
-              <w:t>Monitoring Tools</w:t>
-            </w:r>
-          </w:p>
-        </w:tc>
-        <w:tc>
-          <w:tcPr>
-            <w:tcW w:w="6660" w:type="dxa"/>
-            <w:tcBorders>
-              <w:top w:val="nil"/>
-              <w:left w:val="nil"/>
-              <w:bottom w:val="single" w:sz="4" w:space="0" w:color="auto"/>
-              <w:right w:val="single" w:sz="4" w:space="0" w:color="auto"/>
-            </w:tcBorders>
-            <w:shd w:val="clear" w:color="auto" w:fill="auto"/>
-            <w:vAlign w:val="center"/>
-            <w:hideMark/>
-          </w:tcPr>
-          <w:p>
-            <w:pPr>
-              <w:jc w:val="both"/>
-              <w:rPr>
-                <w:rFonts w:ascii="Tahoma" w:hAnsi="Tahoma" w:cs="Tahoma"/>
-                <w:color w:val="000000"/>
-                <w:sz w:val="20"/>
-                <w:szCs w:val="20"/>
-              </w:rPr>
-            </w:pPr>
-            <w:r>
-              <w:rPr>
-                <w:rFonts w:ascii="Tahoma" w:hAnsi="Tahoma" w:cs="Tahoma"/>
-                <w:color w:val="000000"/>
-                <w:sz w:val="20"/>
-                <w:szCs w:val="20"/>
-              </w:rPr>
-              <w:t xml:space="preserve">Akamai, </w:t>
-            </w:r>
-            <w:proofErr w:type="spellStart"/>
-            <w:r>
-              <w:rPr>
-                <w:rFonts w:ascii="Tahoma" w:hAnsi="Tahoma" w:cs="Tahoma"/>
-                <w:color w:val="000000"/>
-                <w:sz w:val="20"/>
-                <w:szCs w:val="20"/>
-              </w:rPr>
-              <w:t>Graffana</w:t>
+              <w:t>CouchDb</w:t>
             </w:r>
             <w:proofErr w:type="spellEnd"/>
           </w:p>
@@ -2742,7 +2333,7 @@
                 <w:sz w:val="20"/>
                 <w:szCs w:val="20"/>
               </w:rPr>
-              <w:t>Analytics Tools</w:t>
+              <w:t>Technologies</w:t>
             </w:r>
           </w:p>
         </w:tc>
@@ -2776,16 +2367,7 @@
                 <w:sz w:val="20"/>
                 <w:szCs w:val="20"/>
               </w:rPr>
-              <w:t>Google Analytics, Oracle RightNow Analytics</w:t>
-            </w:r>
-            <w:r>
-              <w:rPr>
-                <w:rFonts w:ascii="Tahoma" w:hAnsi="Tahoma" w:cs="Tahoma"/>
-                <w:color w:val="000000"/>
-                <w:sz w:val="20"/>
-                <w:szCs w:val="20"/>
-              </w:rPr>
-              <w:t>, Power BI</w:t>
+              <w:t>Google Maps</w:t>
             </w:r>
           </w:p>
         </w:tc>
@@ -2824,6 +2406,435 @@
                 <w:sz w:val="20"/>
                 <w:szCs w:val="20"/>
               </w:rPr>
+              <w:t>Scripting Languages</w:t>
+            </w:r>
+          </w:p>
+        </w:tc>
+        <w:tc>
+          <w:tcPr>
+            <w:tcW w:w="6660" w:type="dxa"/>
+            <w:tcBorders>
+              <w:top w:val="nil"/>
+              <w:left w:val="nil"/>
+              <w:bottom w:val="single" w:sz="4" w:space="0" w:color="auto"/>
+              <w:right w:val="single" w:sz="4" w:space="0" w:color="auto"/>
+            </w:tcBorders>
+            <w:shd w:val="clear" w:color="auto" w:fill="auto"/>
+            <w:vAlign w:val="center"/>
+            <w:hideMark/>
+          </w:tcPr>
+          <w:p>
+            <w:pPr>
+              <w:jc w:val="both"/>
+              <w:rPr>
+                <w:rFonts w:ascii="Tahoma" w:hAnsi="Tahoma" w:cs="Tahoma"/>
+                <w:color w:val="000000"/>
+                <w:sz w:val="20"/>
+                <w:szCs w:val="20"/>
+              </w:rPr>
+            </w:pPr>
+            <w:r>
+              <w:rPr>
+                <w:rFonts w:ascii="Tahoma" w:hAnsi="Tahoma" w:cs="Tahoma"/>
+                <w:color w:val="000000"/>
+                <w:sz w:val="20"/>
+                <w:szCs w:val="20"/>
+              </w:rPr>
+              <w:t xml:space="preserve">JavaScript, PHP, Html, </w:t>
+            </w:r>
+            <w:proofErr w:type="spellStart"/>
+            <w:proofErr w:type="gramStart"/>
+            <w:r>
+              <w:rPr>
+                <w:rFonts w:ascii="Tahoma" w:hAnsi="Tahoma" w:cs="Tahoma"/>
+                <w:color w:val="000000"/>
+                <w:sz w:val="20"/>
+                <w:szCs w:val="20"/>
+              </w:rPr>
+              <w:t>CSS,JQuery</w:t>
+            </w:r>
+            <w:proofErr w:type="spellEnd"/>
+            <w:proofErr w:type="gramEnd"/>
+            <w:r>
+              <w:rPr>
+                <w:rFonts w:ascii="Tahoma" w:hAnsi="Tahoma" w:cs="Tahoma"/>
+                <w:color w:val="000000"/>
+                <w:sz w:val="20"/>
+                <w:szCs w:val="20"/>
+              </w:rPr>
+              <w:t>, Python</w:t>
+            </w:r>
+          </w:p>
+        </w:tc>
+      </w:tr>
+      <w:tr>
+        <w:trPr>
+          <w:trHeight w:val="300"/>
+        </w:trPr>
+        <w:tc>
+          <w:tcPr>
+            <w:tcW w:w="2875" w:type="dxa"/>
+            <w:tcBorders>
+              <w:top w:val="nil"/>
+              <w:left w:val="single" w:sz="4" w:space="0" w:color="auto"/>
+              <w:bottom w:val="single" w:sz="4" w:space="0" w:color="auto"/>
+              <w:right w:val="single" w:sz="4" w:space="0" w:color="auto"/>
+            </w:tcBorders>
+            <w:shd w:val="clear" w:color="auto" w:fill="auto"/>
+            <w:vAlign w:val="center"/>
+            <w:hideMark/>
+          </w:tcPr>
+          <w:p>
+            <w:pPr>
+              <w:jc w:val="both"/>
+              <w:rPr>
+                <w:rFonts w:ascii="Tahoma" w:hAnsi="Tahoma" w:cs="Tahoma"/>
+                <w:color w:val="000000"/>
+                <w:sz w:val="20"/>
+                <w:szCs w:val="20"/>
+              </w:rPr>
+            </w:pPr>
+            <w:r>
+              <w:rPr>
+                <w:rFonts w:ascii="Tahoma" w:eastAsia="Symbol" w:hAnsi="Tahoma" w:cs="Tahoma"/>
+                <w:color w:val="000000"/>
+                <w:sz w:val="20"/>
+                <w:szCs w:val="20"/>
+              </w:rPr>
+              <w:t>CRM’s</w:t>
+            </w:r>
+          </w:p>
+        </w:tc>
+        <w:tc>
+          <w:tcPr>
+            <w:tcW w:w="6660" w:type="dxa"/>
+            <w:tcBorders>
+              <w:top w:val="nil"/>
+              <w:left w:val="nil"/>
+              <w:bottom w:val="single" w:sz="4" w:space="0" w:color="auto"/>
+              <w:right w:val="single" w:sz="4" w:space="0" w:color="auto"/>
+            </w:tcBorders>
+            <w:shd w:val="clear" w:color="auto" w:fill="auto"/>
+            <w:vAlign w:val="center"/>
+            <w:hideMark/>
+          </w:tcPr>
+          <w:p>
+            <w:pPr>
+              <w:jc w:val="both"/>
+              <w:rPr>
+                <w:rFonts w:ascii="Tahoma" w:hAnsi="Tahoma" w:cs="Tahoma"/>
+                <w:color w:val="000000"/>
+                <w:sz w:val="20"/>
+                <w:szCs w:val="20"/>
+              </w:rPr>
+            </w:pPr>
+            <w:r>
+              <w:rPr>
+                <w:rFonts w:ascii="Tahoma" w:hAnsi="Tahoma" w:cs="Tahoma"/>
+                <w:color w:val="000000"/>
+                <w:sz w:val="20"/>
+                <w:szCs w:val="20"/>
+              </w:rPr>
+              <w:t>Oracle Service Cloud</w:t>
+            </w:r>
+          </w:p>
+        </w:tc>
+      </w:tr>
+      <w:tr>
+        <w:trPr>
+          <w:trHeight w:val="300"/>
+        </w:trPr>
+        <w:tc>
+          <w:tcPr>
+            <w:tcW w:w="2875" w:type="dxa"/>
+            <w:tcBorders>
+              <w:top w:val="nil"/>
+              <w:left w:val="single" w:sz="4" w:space="0" w:color="auto"/>
+              <w:bottom w:val="single" w:sz="4" w:space="0" w:color="auto"/>
+              <w:right w:val="single" w:sz="4" w:space="0" w:color="auto"/>
+            </w:tcBorders>
+            <w:shd w:val="clear" w:color="auto" w:fill="auto"/>
+            <w:vAlign w:val="center"/>
+            <w:hideMark/>
+          </w:tcPr>
+          <w:p>
+            <w:pPr>
+              <w:jc w:val="both"/>
+              <w:rPr>
+                <w:rFonts w:ascii="Tahoma" w:hAnsi="Tahoma" w:cs="Tahoma"/>
+                <w:color w:val="000000"/>
+                <w:sz w:val="20"/>
+                <w:szCs w:val="20"/>
+              </w:rPr>
+            </w:pPr>
+            <w:r>
+              <w:rPr>
+                <w:rFonts w:ascii="Tahoma" w:eastAsia="Symbol" w:hAnsi="Tahoma" w:cs="Tahoma"/>
+                <w:color w:val="000000"/>
+                <w:sz w:val="20"/>
+                <w:szCs w:val="20"/>
+              </w:rPr>
+              <w:t>IDE</w:t>
+            </w:r>
+          </w:p>
+        </w:tc>
+        <w:tc>
+          <w:tcPr>
+            <w:tcW w:w="6660" w:type="dxa"/>
+            <w:tcBorders>
+              <w:top w:val="nil"/>
+              <w:left w:val="nil"/>
+              <w:bottom w:val="single" w:sz="4" w:space="0" w:color="auto"/>
+              <w:right w:val="single" w:sz="4" w:space="0" w:color="auto"/>
+            </w:tcBorders>
+            <w:shd w:val="clear" w:color="auto" w:fill="auto"/>
+            <w:vAlign w:val="center"/>
+            <w:hideMark/>
+          </w:tcPr>
+          <w:p>
+            <w:pPr>
+              <w:jc w:val="both"/>
+              <w:rPr>
+                <w:rFonts w:ascii="Tahoma" w:hAnsi="Tahoma" w:cs="Tahoma"/>
+                <w:color w:val="000000"/>
+                <w:sz w:val="20"/>
+                <w:szCs w:val="20"/>
+              </w:rPr>
+            </w:pPr>
+            <w:r>
+              <w:rPr>
+                <w:rFonts w:ascii="Tahoma" w:hAnsi="Tahoma" w:cs="Tahoma"/>
+                <w:color w:val="000000"/>
+                <w:sz w:val="20"/>
+                <w:szCs w:val="20"/>
+              </w:rPr>
+              <w:t xml:space="preserve">Visual </w:t>
+            </w:r>
+            <w:proofErr w:type="spellStart"/>
+            <w:proofErr w:type="gramStart"/>
+            <w:r>
+              <w:rPr>
+                <w:rFonts w:ascii="Tahoma" w:hAnsi="Tahoma" w:cs="Tahoma"/>
+                <w:color w:val="000000"/>
+                <w:sz w:val="20"/>
+                <w:szCs w:val="20"/>
+              </w:rPr>
+              <w:t>Studio,Visual</w:t>
+            </w:r>
+            <w:proofErr w:type="spellEnd"/>
+            <w:proofErr w:type="gramEnd"/>
+            <w:r>
+              <w:rPr>
+                <w:rFonts w:ascii="Tahoma" w:hAnsi="Tahoma" w:cs="Tahoma"/>
+                <w:color w:val="000000"/>
+                <w:sz w:val="20"/>
+                <w:szCs w:val="20"/>
+              </w:rPr>
+              <w:t xml:space="preserve"> Code</w:t>
+            </w:r>
+          </w:p>
+        </w:tc>
+      </w:tr>
+      <w:tr>
+        <w:trPr>
+          <w:trHeight w:val="300"/>
+        </w:trPr>
+        <w:tc>
+          <w:tcPr>
+            <w:tcW w:w="2875" w:type="dxa"/>
+            <w:tcBorders>
+              <w:top w:val="nil"/>
+              <w:left w:val="single" w:sz="4" w:space="0" w:color="auto"/>
+              <w:bottom w:val="single" w:sz="4" w:space="0" w:color="auto"/>
+              <w:right w:val="single" w:sz="4" w:space="0" w:color="auto"/>
+            </w:tcBorders>
+            <w:shd w:val="clear" w:color="auto" w:fill="auto"/>
+            <w:vAlign w:val="center"/>
+            <w:hideMark/>
+          </w:tcPr>
+          <w:p>
+            <w:pPr>
+              <w:jc w:val="both"/>
+              <w:rPr>
+                <w:rFonts w:ascii="Tahoma" w:hAnsi="Tahoma" w:cs="Tahoma"/>
+                <w:color w:val="000000"/>
+                <w:sz w:val="20"/>
+                <w:szCs w:val="20"/>
+              </w:rPr>
+            </w:pPr>
+            <w:r>
+              <w:rPr>
+                <w:rFonts w:ascii="Tahoma" w:eastAsia="Symbol" w:hAnsi="Tahoma" w:cs="Tahoma"/>
+                <w:color w:val="000000"/>
+                <w:sz w:val="20"/>
+                <w:szCs w:val="20"/>
+              </w:rPr>
+              <w:t>Monitoring Tools</w:t>
+            </w:r>
+          </w:p>
+        </w:tc>
+        <w:tc>
+          <w:tcPr>
+            <w:tcW w:w="6660" w:type="dxa"/>
+            <w:tcBorders>
+              <w:top w:val="nil"/>
+              <w:left w:val="nil"/>
+              <w:bottom w:val="single" w:sz="4" w:space="0" w:color="auto"/>
+              <w:right w:val="single" w:sz="4" w:space="0" w:color="auto"/>
+            </w:tcBorders>
+            <w:shd w:val="clear" w:color="auto" w:fill="auto"/>
+            <w:vAlign w:val="center"/>
+            <w:hideMark/>
+          </w:tcPr>
+          <w:p>
+            <w:pPr>
+              <w:jc w:val="both"/>
+              <w:rPr>
+                <w:rFonts w:ascii="Tahoma" w:hAnsi="Tahoma" w:cs="Tahoma"/>
+                <w:color w:val="000000"/>
+                <w:sz w:val="20"/>
+                <w:szCs w:val="20"/>
+              </w:rPr>
+            </w:pPr>
+            <w:r>
+              <w:rPr>
+                <w:rFonts w:ascii="Tahoma" w:hAnsi="Tahoma" w:cs="Tahoma"/>
+                <w:color w:val="000000"/>
+                <w:sz w:val="20"/>
+                <w:szCs w:val="20"/>
+              </w:rPr>
+              <w:t xml:space="preserve">Akamai, </w:t>
+            </w:r>
+            <w:proofErr w:type="spellStart"/>
+            <w:r>
+              <w:rPr>
+                <w:rFonts w:ascii="Tahoma" w:hAnsi="Tahoma" w:cs="Tahoma"/>
+                <w:color w:val="000000"/>
+                <w:sz w:val="20"/>
+                <w:szCs w:val="20"/>
+              </w:rPr>
+              <w:t>Graffana</w:t>
+            </w:r>
+            <w:proofErr w:type="spellEnd"/>
+          </w:p>
+        </w:tc>
+      </w:tr>
+      <w:tr>
+        <w:trPr>
+          <w:trHeight w:val="300"/>
+        </w:trPr>
+        <w:tc>
+          <w:tcPr>
+            <w:tcW w:w="2875" w:type="dxa"/>
+            <w:tcBorders>
+              <w:top w:val="nil"/>
+              <w:left w:val="single" w:sz="4" w:space="0" w:color="auto"/>
+              <w:bottom w:val="single" w:sz="4" w:space="0" w:color="auto"/>
+              <w:right w:val="single" w:sz="4" w:space="0" w:color="auto"/>
+            </w:tcBorders>
+            <w:shd w:val="clear" w:color="auto" w:fill="auto"/>
+            <w:vAlign w:val="center"/>
+            <w:hideMark/>
+          </w:tcPr>
+          <w:p>
+            <w:pPr>
+              <w:jc w:val="both"/>
+              <w:rPr>
+                <w:rFonts w:ascii="Tahoma" w:hAnsi="Tahoma" w:cs="Tahoma"/>
+                <w:color w:val="000000"/>
+                <w:sz w:val="20"/>
+                <w:szCs w:val="20"/>
+              </w:rPr>
+            </w:pPr>
+            <w:r>
+              <w:rPr>
+                <w:rFonts w:ascii="Tahoma" w:eastAsia="Symbol" w:hAnsi="Tahoma" w:cs="Tahoma"/>
+                <w:color w:val="000000"/>
+                <w:sz w:val="20"/>
+                <w:szCs w:val="20"/>
+              </w:rPr>
+              <w:t>Analytics Tools</w:t>
+            </w:r>
+          </w:p>
+        </w:tc>
+        <w:tc>
+          <w:tcPr>
+            <w:tcW w:w="6660" w:type="dxa"/>
+            <w:tcBorders>
+              <w:top w:val="nil"/>
+              <w:left w:val="nil"/>
+              <w:bottom w:val="single" w:sz="4" w:space="0" w:color="auto"/>
+              <w:right w:val="single" w:sz="4" w:space="0" w:color="auto"/>
+            </w:tcBorders>
+            <w:shd w:val="clear" w:color="auto" w:fill="auto"/>
+            <w:vAlign w:val="center"/>
+            <w:hideMark/>
+          </w:tcPr>
+          <w:p>
+            <w:pPr>
+              <w:jc w:val="both"/>
+              <w:rPr>
+                <w:rFonts w:ascii="Tahoma" w:hAnsi="Tahoma" w:cs="Tahoma"/>
+                <w:color w:val="000000"/>
+                <w:sz w:val="20"/>
+                <w:szCs w:val="20"/>
+              </w:rPr>
+            </w:pPr>
+            <w:r>
+              <w:rPr>
+                <w:rFonts w:ascii="Tahoma" w:hAnsi="Tahoma" w:cs="Tahoma"/>
+                <w:color w:val="000000"/>
+                <w:sz w:val="20"/>
+                <w:szCs w:val="20"/>
+              </w:rPr>
+              <w:t>Google Analytics, Oracle RightNow Analytics</w:t>
+            </w:r>
+            <w:r>
+              <w:rPr>
+                <w:rFonts w:ascii="Tahoma" w:hAnsi="Tahoma" w:cs="Tahoma"/>
+                <w:color w:val="000000"/>
+                <w:sz w:val="20"/>
+                <w:szCs w:val="20"/>
+              </w:rPr>
+              <w:t>, Power BI</w:t>
+            </w:r>
+          </w:p>
+        </w:tc>
+      </w:tr>
+      <w:tr>
+        <w:trPr>
+          <w:trHeight w:val="300"/>
+        </w:trPr>
+        <w:tc>
+          <w:tcPr>
+            <w:tcW w:w="2875" w:type="dxa"/>
+            <w:tcBorders>
+              <w:top w:val="nil"/>
+              <w:left w:val="single" w:sz="4" w:space="0" w:color="auto"/>
+              <w:bottom w:val="single" w:sz="4" w:space="0" w:color="auto"/>
+              <w:right w:val="single" w:sz="4" w:space="0" w:color="auto"/>
+            </w:tcBorders>
+            <w:shd w:val="clear" w:color="auto" w:fill="auto"/>
+            <w:vAlign w:val="center"/>
+            <w:hideMark/>
+          </w:tcPr>
+          <w:p>
+            <w:pPr>
+              <w:jc w:val="both"/>
+              <w:rPr>
+                <w:rFonts w:ascii="Tahoma" w:hAnsi="Tahoma" w:cs="Tahoma"/>
+                <w:color w:val="000000"/>
+                <w:sz w:val="20"/>
+                <w:szCs w:val="20"/>
+              </w:rPr>
+            </w:pPr>
+            <w:r>
+              <w:rPr>
+                <w:rFonts w:ascii="Tahoma" w:eastAsia="Symbol" w:hAnsi="Tahoma" w:cs="Tahoma"/>
+                <w:color w:val="000000"/>
+                <w:sz w:val="20"/>
+                <w:szCs w:val="20"/>
+              </w:rPr>
               <w:t xml:space="preserve">Content </w:t>
             </w:r>
             <w:proofErr w:type="spellStart"/>
@@ -3248,8 +3259,6 @@
               </w:rPr>
               <w:t>Ionic 4</w:t>
             </w:r>
-            <w:bookmarkStart w:id="0" w:name="_GoBack"/>
-            <w:bookmarkEnd w:id="0"/>
           </w:p>
         </w:tc>
       </w:tr>
@@ -6058,7 +6067,7 @@
                 <w:szCs w:val="20"/>
               </w:rPr>
             </w:pPr>
-            <w:bookmarkStart w:id="1" w:name="_Hlk24571418"/>
+            <w:bookmarkStart w:id="0" w:name="_Hlk24571418"/>
             <w:r>
               <w:rPr>
                 <w:rFonts w:ascii="Tahoma" w:hAnsi="Tahoma" w:cs="Tahoma"/>
@@ -6861,7 +6870,7 @@
           </w:p>
         </w:tc>
       </w:tr>
-      <w:bookmarkEnd w:id="1"/>
+      <w:bookmarkEnd w:id="0"/>
     </w:tbl>
     <w:p>
       <w:pPr>
@@ -9670,6 +9679,51 @@
         </w:rPr>
       </w:pPr>
     </w:p>
+    <w:p>
+      <w:pPr>
+        <w:pStyle w:val="ListParagraph"/>
+        <w:suppressAutoHyphens w:val="0"/>
+        <w:spacing w:line="276" w:lineRule="auto"/>
+        <w:jc w:val="both"/>
+        <w:rPr>
+          <w:rFonts w:cs="Tahoma"/>
+          <w:b/>
+          <w:sz w:val="20"/>
+          <w:szCs w:val="20"/>
+          <w:u w:val="single"/>
+        </w:rPr>
+      </w:pPr>
+    </w:p>
+    <w:p>
+      <w:pPr>
+        <w:pStyle w:val="ListParagraph"/>
+        <w:suppressAutoHyphens w:val="0"/>
+        <w:spacing w:line="276" w:lineRule="auto"/>
+        <w:jc w:val="both"/>
+        <w:rPr>
+          <w:rFonts w:cs="Tahoma"/>
+          <w:b/>
+          <w:sz w:val="20"/>
+          <w:szCs w:val="20"/>
+          <w:u w:val="single"/>
+        </w:rPr>
+      </w:pPr>
+    </w:p>
+    <w:p>
+      <w:pPr>
+        <w:pStyle w:val="ListParagraph"/>
+        <w:suppressAutoHyphens w:val="0"/>
+        <w:spacing w:line="276" w:lineRule="auto"/>
+        <w:jc w:val="both"/>
+        <w:rPr>
+          <w:rFonts w:cs="Tahoma"/>
+          <w:b/>
+          <w:sz w:val="20"/>
+          <w:szCs w:val="20"/>
+          <w:u w:val="single"/>
+        </w:rPr>
+      </w:pPr>
+    </w:p>
     <w:tbl>
       <w:tblPr>
         <w:tblpPr w:leftFromText="180" w:rightFromText="180" w:vertAnchor="text" w:horzAnchor="page" w:tblpX="1708" w:tblpY="63"/>
@@ -9717,6 +9771,7 @@
                 <w:sz w:val="20"/>
                 <w:szCs w:val="20"/>
               </w:rPr>
+              <w:lastRenderedPageBreak/>
               <w:t>Client</w:t>
             </w:r>
           </w:p>
@@ -9816,7 +9871,6 @@
                 <w:sz w:val="20"/>
                 <w:szCs w:val="20"/>
               </w:rPr>
-              <w:lastRenderedPageBreak/>
               <w:t> </w:t>
             </w:r>
             <w:r>
@@ -14012,6 +14066,21 @@
         </w:rPr>
       </w:pPr>
     </w:p>
+    <w:p>
+      <w:pPr>
+        <w:tabs>
+          <w:tab w:val="left" w:pos="1140"/>
+        </w:tabs>
+        <w:spacing w:after="200" w:line="276" w:lineRule="auto"/>
+        <w:rPr>
+          <w:rFonts w:ascii="Tahoma" w:hAnsi="Tahoma" w:cs="Tahoma"/>
+          <w:sz w:val="20"/>
+          <w:szCs w:val="20"/>
+        </w:rPr>
+      </w:pPr>
+      <w:bookmarkStart w:id="1" w:name="_GoBack"/>
+      <w:bookmarkEnd w:id="1"/>
+    </w:p>
     <w:tbl>
       <w:tblPr>
         <w:tblStyle w:val="ColorfulList-Accent6"/>
@@ -14055,6 +14124,7 @@
                 <w:sz w:val="20"/>
                 <w:szCs w:val="20"/>
               </w:rPr>
+              <w:lastRenderedPageBreak/>
               <w:t>Awards</w:t>
             </w:r>
           </w:p>
@@ -14101,7 +14171,6 @@
                 <w:sz w:val="20"/>
                 <w:szCs w:val="20"/>
               </w:rPr>
-              <w:lastRenderedPageBreak/>
               <w:t xml:space="preserve">Energy </w:t>
             </w:r>
             <w:proofErr w:type="gramStart"/>
@@ -14918,7 +14987,7 @@
         <v:path o:extrusionok="f" gradientshapeok="t" o:connecttype="rect"/>
         <o:lock v:ext="edit" aspectratio="t"/>
       </v:shapetype>
-      <v:shape id="_x0000_i1027" type="#_x0000_t75" style="width:11.25pt;height:11.25pt" o:bullet="t">
+      <v:shape id="_x0000_i1029" type="#_x0000_t75" style="width:11.25pt;height:11.25pt" o:bullet="t">
         <v:imagedata r:id="rId1" o:title="msoD451"/>
       </v:shape>
     </w:pict>
@@ -19159,7 +19228,7 @@
 </file>
 
 <file path=customXml/itemProps1.xml><?xml version="1.0" encoding="utf-8"?>
-<ds:datastoreItem xmlns:ds="http://schemas.openxmlformats.org/officeDocument/2006/customXml" ds:itemID="{4B9FF61C-1A43-4099-9D02-BFFCB6CAFC0E}">
+<ds:datastoreItem xmlns:ds="http://schemas.openxmlformats.org/officeDocument/2006/customXml" ds:itemID="{A8D21593-FA1E-4237-96EB-EAB159EC46FA}">
   <ds:schemaRefs>
     <ds:schemaRef ds:uri="http://schemas.openxmlformats.org/officeDocument/2006/bibliography"/>
   </ds:schemaRefs>

</xml_diff>